<commit_message>
processed data with plots
</commit_message>
<xml_diff>
--- a/part B/CMPS360 Project Report.docx
+++ b/part B/CMPS360 Project Report.docx
@@ -1431,12 +1431,683 @@
     </w:p>
     <w:p>
       <w:pPr>
+        <w:pStyle w:val="ListParagraph"/>
+        <w:numPr>
+          <w:ilvl w:val="0"/>
+          <w:numId w:val="1"/>
+        </w:numPr>
+      </w:pPr>
+      <w:r>
+        <w:t>All tables are checked to see which columns are missing data from them and the following results are found</w:t>
+      </w:r>
+    </w:p>
+    <w:tbl>
+      <w:tblPr>
+        <w:tblStyle w:val="GridTable6Colorful"/>
+        <w:tblW w:w="9639" w:type="dxa"/>
+        <w:tblInd w:w="-5" w:type="dxa"/>
+        <w:tblLook w:val="04A0" w:firstRow="1" w:lastRow="0" w:firstColumn="1" w:lastColumn="0" w:noHBand="0" w:noVBand="1"/>
+      </w:tblPr>
+      <w:tblGrid>
+        <w:gridCol w:w="1732"/>
+        <w:gridCol w:w="1245"/>
+        <w:gridCol w:w="5387"/>
+        <w:gridCol w:w="1275"/>
+      </w:tblGrid>
+      <w:tr>
+        <w:trPr>
+          <w:cnfStyle w:val="100000000000" w:firstRow="1" w:lastRow="0" w:firstColumn="0" w:lastColumn="0" w:oddVBand="0" w:evenVBand="0" w:oddHBand="0" w:evenHBand="0" w:firstRowFirstColumn="0" w:firstRowLastColumn="0" w:lastRowFirstColumn="0" w:lastRowLastColumn="0"/>
+        </w:trPr>
+        <w:tc>
+          <w:tcPr>
+            <w:cnfStyle w:val="001000000000" w:firstRow="0" w:lastRow="0" w:firstColumn="1" w:lastColumn="0" w:oddVBand="0" w:evenVBand="0" w:oddHBand="0" w:evenHBand="0" w:firstRowFirstColumn="0" w:firstRowLastColumn="0" w:lastRowFirstColumn="0" w:lastRowLastColumn="0"/>
+            <w:tcW w:w="1732" w:type="dxa"/>
+            <w:hideMark/>
+          </w:tcPr>
+          <w:p>
+            <w:pPr>
+              <w:spacing w:after="160" w:line="278" w:lineRule="auto"/>
+            </w:pPr>
+            <w:r>
+              <w:t>Dataset</w:t>
+            </w:r>
+          </w:p>
+        </w:tc>
+        <w:tc>
+          <w:tcPr>
+            <w:tcW w:w="1245" w:type="dxa"/>
+            <w:hideMark/>
+          </w:tcPr>
+          <w:p>
+            <w:pPr>
+              <w:spacing w:after="160" w:line="278" w:lineRule="auto"/>
+              <w:cnfStyle w:val="100000000000" w:firstRow="1" w:lastRow="0" w:firstColumn="0" w:lastColumn="0" w:oddVBand="0" w:evenVBand="0" w:oddHBand="0" w:evenHBand="0" w:firstRowFirstColumn="0" w:firstRowLastColumn="0" w:lastRowFirstColumn="0" w:lastRowLastColumn="0"/>
+            </w:pPr>
+            <w:r>
+              <w:t xml:space="preserve">Total </w:t>
+            </w:r>
+            <w:r>
+              <w:t># of Records</w:t>
+            </w:r>
+          </w:p>
+        </w:tc>
+        <w:tc>
+          <w:tcPr>
+            <w:tcW w:w="5387" w:type="dxa"/>
+            <w:hideMark/>
+          </w:tcPr>
+          <w:p>
+            <w:pPr>
+              <w:spacing w:after="160" w:line="278" w:lineRule="auto"/>
+              <w:cnfStyle w:val="100000000000" w:firstRow="1" w:lastRow="0" w:firstColumn="0" w:lastColumn="0" w:oddVBand="0" w:evenVBand="0" w:oddHBand="0" w:evenHBand="0" w:firstRowFirstColumn="0" w:firstRowLastColumn="0" w:lastRowFirstColumn="0" w:lastRowLastColumn="0"/>
+            </w:pPr>
+            <w:r>
+              <w:t>Columns with Missing Values</w:t>
+            </w:r>
+          </w:p>
+        </w:tc>
+        <w:tc>
+          <w:tcPr>
+            <w:tcW w:w="1275" w:type="dxa"/>
+            <w:hideMark/>
+          </w:tcPr>
+          <w:p>
+            <w:pPr>
+              <w:spacing w:after="160" w:line="278" w:lineRule="auto"/>
+              <w:cnfStyle w:val="100000000000" w:firstRow="1" w:lastRow="0" w:firstColumn="0" w:lastColumn="0" w:oddVBand="0" w:evenVBand="0" w:oddHBand="0" w:evenHBand="0" w:firstRowFirstColumn="0" w:firstRowLastColumn="0" w:lastRowFirstColumn="0" w:lastRowLastColumn="0"/>
+            </w:pPr>
+            <w:r>
+              <w:t>Missing Counts</w:t>
+            </w:r>
+          </w:p>
+        </w:tc>
+      </w:tr>
+      <w:tr>
+        <w:trPr>
+          <w:cnfStyle w:val="000000100000" w:firstRow="0" w:lastRow="0" w:firstColumn="0" w:lastColumn="0" w:oddVBand="0" w:evenVBand="0" w:oddHBand="1" w:evenHBand="0" w:firstRowFirstColumn="0" w:firstRowLastColumn="0" w:lastRowFirstColumn="0" w:lastRowLastColumn="0"/>
+        </w:trPr>
+        <w:tc>
+          <w:tcPr>
+            <w:cnfStyle w:val="001000000000" w:firstRow="0" w:lastRow="0" w:firstColumn="1" w:lastColumn="0" w:oddVBand="0" w:evenVBand="0" w:oddHBand="0" w:evenHBand="0" w:firstRowFirstColumn="0" w:firstRowLastColumn="0" w:lastRowFirstColumn="0" w:lastRowLastColumn="0"/>
+            <w:tcW w:w="1732" w:type="dxa"/>
+            <w:hideMark/>
+          </w:tcPr>
+          <w:p>
+            <w:pPr>
+              <w:spacing w:after="160" w:line="278" w:lineRule="auto"/>
+            </w:pPr>
+            <w:r>
+              <w:t>Daily Casualties - Gaza</w:t>
+            </w:r>
+          </w:p>
+        </w:tc>
+        <w:tc>
+          <w:tcPr>
+            <w:tcW w:w="1245" w:type="dxa"/>
+            <w:hideMark/>
+          </w:tcPr>
+          <w:p>
+            <w:pPr>
+              <w:spacing w:after="160" w:line="278" w:lineRule="auto"/>
+              <w:cnfStyle w:val="000000100000" w:firstRow="0" w:lastRow="0" w:firstColumn="0" w:lastColumn="0" w:oddVBand="0" w:evenVBand="0" w:oddHBand="1" w:evenHBand="0" w:firstRowFirstColumn="0" w:firstRowLastColumn="0" w:lastRowFirstColumn="0" w:lastRowLastColumn="0"/>
+            </w:pPr>
+            <w:r>
+              <w:t>551</w:t>
+            </w:r>
+          </w:p>
+        </w:tc>
+        <w:tc>
+          <w:tcPr>
+            <w:tcW w:w="5387" w:type="dxa"/>
+            <w:hideMark/>
+          </w:tcPr>
+          <w:p>
+            <w:pPr>
+              <w:spacing w:after="160" w:line="278" w:lineRule="auto"/>
+              <w:cnfStyle w:val="000000100000" w:firstRow="0" w:lastRow="0" w:firstColumn="0" w:lastColumn="0" w:oddVBand="0" w:evenVBand="0" w:oddHBand="1" w:evenHBand="0" w:firstRowFirstColumn="0" w:firstRowLastColumn="0" w:lastRowFirstColumn="0" w:lastRowLastColumn="0"/>
+            </w:pPr>
+            <w:proofErr w:type="spellStart"/>
+            <w:r>
+              <w:t>report_source</w:t>
+            </w:r>
+            <w:proofErr w:type="spellEnd"/>
+            <w:r>
+              <w:t xml:space="preserve">, killed, </w:t>
+            </w:r>
+            <w:proofErr w:type="spellStart"/>
+            <w:r>
+              <w:t>killed_cum</w:t>
+            </w:r>
+            <w:proofErr w:type="spellEnd"/>
+            <w:r>
+              <w:t xml:space="preserve">, </w:t>
+            </w:r>
+            <w:proofErr w:type="spellStart"/>
+            <w:r>
+              <w:t>injured_cum</w:t>
+            </w:r>
+            <w:proofErr w:type="spellEnd"/>
+            <w:r>
+              <w:t xml:space="preserve">, </w:t>
+            </w:r>
+            <w:proofErr w:type="spellStart"/>
+            <w:r>
+              <w:t>med_killed_cum</w:t>
+            </w:r>
+            <w:proofErr w:type="spellEnd"/>
+            <w:r>
+              <w:t xml:space="preserve">, </w:t>
+            </w:r>
+            <w:proofErr w:type="spellStart"/>
+            <w:r>
+              <w:t>press_killed_cum</w:t>
+            </w:r>
+            <w:proofErr w:type="spellEnd"/>
+          </w:p>
+        </w:tc>
+        <w:tc>
+          <w:tcPr>
+            <w:tcW w:w="1275" w:type="dxa"/>
+            <w:hideMark/>
+          </w:tcPr>
+          <w:p>
+            <w:pPr>
+              <w:spacing w:after="160" w:line="278" w:lineRule="auto"/>
+              <w:cnfStyle w:val="000000100000" w:firstRow="0" w:lastRow="0" w:firstColumn="0" w:lastColumn="0" w:oddVBand="0" w:evenVBand="0" w:oddHBand="1" w:evenHBand="0" w:firstRowFirstColumn="0" w:firstRowLastColumn="0" w:lastRowFirstColumn="0" w:lastRowLastColumn="0"/>
+            </w:pPr>
+            <w:r>
+              <w:t>12, 27, 7, 15, 417, 409</w:t>
+            </w:r>
+          </w:p>
+        </w:tc>
+      </w:tr>
+      <w:tr>
+        <w:tc>
+          <w:tcPr>
+            <w:cnfStyle w:val="001000000000" w:firstRow="0" w:lastRow="0" w:firstColumn="1" w:lastColumn="0" w:oddVBand="0" w:evenVBand="0" w:oddHBand="0" w:evenHBand="0" w:firstRowFirstColumn="0" w:firstRowLastColumn="0" w:lastRowFirstColumn="0" w:lastRowLastColumn="0"/>
+            <w:tcW w:w="1732" w:type="dxa"/>
+            <w:hideMark/>
+          </w:tcPr>
+          <w:p>
+            <w:pPr>
+              <w:spacing w:after="160" w:line="278" w:lineRule="auto"/>
+            </w:pPr>
+            <w:r>
+              <w:t>Daily Casualties - West Bank</w:t>
+            </w:r>
+          </w:p>
+        </w:tc>
+        <w:tc>
+          <w:tcPr>
+            <w:tcW w:w="1245" w:type="dxa"/>
+            <w:hideMark/>
+          </w:tcPr>
+          <w:p>
+            <w:pPr>
+              <w:spacing w:after="160" w:line="278" w:lineRule="auto"/>
+              <w:cnfStyle w:val="000000000000" w:firstRow="0" w:lastRow="0" w:firstColumn="0" w:lastColumn="0" w:oddVBand="0" w:evenVBand="0" w:oddHBand="0" w:evenHBand="0" w:firstRowFirstColumn="0" w:firstRowLastColumn="0" w:lastRowFirstColumn="0" w:lastRowLastColumn="0"/>
+            </w:pPr>
+            <w:r>
+              <w:t>551</w:t>
+            </w:r>
+          </w:p>
+        </w:tc>
+        <w:tc>
+          <w:tcPr>
+            <w:tcW w:w="5387" w:type="dxa"/>
+            <w:hideMark/>
+          </w:tcPr>
+          <w:p>
+            <w:pPr>
+              <w:spacing w:after="160" w:line="278" w:lineRule="auto"/>
+              <w:cnfStyle w:val="000000000000" w:firstRow="0" w:lastRow="0" w:firstColumn="0" w:lastColumn="0" w:oddVBand="0" w:evenVBand="0" w:oddHBand="0" w:evenHBand="0" w:firstRowFirstColumn="0" w:firstRowLastColumn="0" w:lastRowFirstColumn="0" w:lastRowLastColumn="0"/>
+            </w:pPr>
+            <w:proofErr w:type="spellStart"/>
+            <w:proofErr w:type="gramStart"/>
+            <w:r>
+              <w:t>verified.killed</w:t>
+            </w:r>
+            <w:proofErr w:type="spellEnd"/>
+            <w:proofErr w:type="gramEnd"/>
+            <w:r>
+              <w:t xml:space="preserve">, </w:t>
+            </w:r>
+            <w:proofErr w:type="spellStart"/>
+            <w:proofErr w:type="gramStart"/>
+            <w:r>
+              <w:t>verified.killed</w:t>
+            </w:r>
+            <w:proofErr w:type="gramEnd"/>
+            <w:r>
+              <w:t>_cum</w:t>
+            </w:r>
+            <w:proofErr w:type="spellEnd"/>
+            <w:r>
+              <w:t xml:space="preserve">, </w:t>
+            </w:r>
+            <w:proofErr w:type="spellStart"/>
+            <w:proofErr w:type="gramStart"/>
+            <w:r>
+              <w:t>verified.injured</w:t>
+            </w:r>
+            <w:proofErr w:type="spellEnd"/>
+            <w:proofErr w:type="gramEnd"/>
+            <w:r>
+              <w:t xml:space="preserve">, </w:t>
+            </w:r>
+            <w:proofErr w:type="spellStart"/>
+            <w:proofErr w:type="gramStart"/>
+            <w:r>
+              <w:t>verified.injured</w:t>
+            </w:r>
+            <w:proofErr w:type="gramEnd"/>
+            <w:r>
+              <w:t>_cum</w:t>
+            </w:r>
+            <w:proofErr w:type="spellEnd"/>
+            <w:r>
+              <w:t xml:space="preserve">, </w:t>
+            </w:r>
+            <w:proofErr w:type="spellStart"/>
+            <w:proofErr w:type="gramStart"/>
+            <w:r>
+              <w:t>verified.killed</w:t>
+            </w:r>
+            <w:proofErr w:type="gramEnd"/>
+            <w:r>
+              <w:t>_children</w:t>
+            </w:r>
+            <w:proofErr w:type="spellEnd"/>
+            <w:r>
+              <w:t xml:space="preserve">, </w:t>
+            </w:r>
+            <w:proofErr w:type="spellStart"/>
+            <w:proofErr w:type="gramStart"/>
+            <w:r>
+              <w:t>verified.killed</w:t>
+            </w:r>
+            <w:proofErr w:type="gramEnd"/>
+            <w:r>
+              <w:t>_children_cum</w:t>
+            </w:r>
+            <w:proofErr w:type="spellEnd"/>
+            <w:r>
+              <w:t xml:space="preserve">, </w:t>
+            </w:r>
+            <w:proofErr w:type="spellStart"/>
+            <w:proofErr w:type="gramStart"/>
+            <w:r>
+              <w:t>verified.injured</w:t>
+            </w:r>
+            <w:proofErr w:type="gramEnd"/>
+            <w:r>
+              <w:t>_children</w:t>
+            </w:r>
+            <w:proofErr w:type="spellEnd"/>
+            <w:r>
+              <w:t xml:space="preserve">, </w:t>
+            </w:r>
+            <w:proofErr w:type="spellStart"/>
+            <w:proofErr w:type="gramStart"/>
+            <w:r>
+              <w:t>verified.injured</w:t>
+            </w:r>
+            <w:proofErr w:type="gramEnd"/>
+            <w:r>
+              <w:t>_children_cum</w:t>
+            </w:r>
+            <w:proofErr w:type="spellEnd"/>
+          </w:p>
+        </w:tc>
+        <w:tc>
+          <w:tcPr>
+            <w:tcW w:w="1275" w:type="dxa"/>
+            <w:hideMark/>
+          </w:tcPr>
+          <w:p>
+            <w:pPr>
+              <w:spacing w:after="160" w:line="278" w:lineRule="auto"/>
+              <w:cnfStyle w:val="000000000000" w:firstRow="0" w:lastRow="0" w:firstColumn="0" w:lastColumn="0" w:oddVBand="0" w:evenVBand="0" w:oddHBand="0" w:evenHBand="0" w:firstRowFirstColumn="0" w:firstRowLastColumn="0" w:lastRowFirstColumn="0" w:lastRowLastColumn="0"/>
+            </w:pPr>
+            <w:r>
+              <w:t>148, 147, 162, 160, 148, 147, 162, 160</w:t>
+            </w:r>
+          </w:p>
+        </w:tc>
+      </w:tr>
+      <w:tr>
+        <w:trPr>
+          <w:cnfStyle w:val="000000100000" w:firstRow="0" w:lastRow="0" w:firstColumn="0" w:lastColumn="0" w:oddVBand="0" w:evenVBand="0" w:oddHBand="1" w:evenHBand="0" w:firstRowFirstColumn="0" w:firstRowLastColumn="0" w:lastRowFirstColumn="0" w:lastRowLastColumn="0"/>
+        </w:trPr>
+        <w:tc>
+          <w:tcPr>
+            <w:cnfStyle w:val="001000000000" w:firstRow="0" w:lastRow="0" w:firstColumn="1" w:lastColumn="0" w:oddVBand="0" w:evenVBand="0" w:oddHBand="0" w:evenHBand="0" w:firstRowFirstColumn="0" w:firstRowLastColumn="0" w:lastRowFirstColumn="0" w:lastRowLastColumn="0"/>
+            <w:tcW w:w="1732" w:type="dxa"/>
+            <w:hideMark/>
+          </w:tcPr>
+          <w:p>
+            <w:pPr>
+              <w:spacing w:after="160" w:line="278" w:lineRule="auto"/>
+            </w:pPr>
+            <w:r>
+              <w:t>Killed in Gaza</w:t>
+            </w:r>
+          </w:p>
+        </w:tc>
+        <w:tc>
+          <w:tcPr>
+            <w:tcW w:w="1245" w:type="dxa"/>
+            <w:hideMark/>
+          </w:tcPr>
+          <w:p>
+            <w:pPr>
+              <w:spacing w:after="160" w:line="278" w:lineRule="auto"/>
+              <w:cnfStyle w:val="000000100000" w:firstRow="0" w:lastRow="0" w:firstColumn="0" w:lastColumn="0" w:oddVBand="0" w:evenVBand="0" w:oddHBand="1" w:evenHBand="0" w:firstRowFirstColumn="0" w:firstRowLastColumn="0" w:lastRowFirstColumn="0" w:lastRowLastColumn="0"/>
+            </w:pPr>
+            <w:r>
+              <w:t>50,020</w:t>
+            </w:r>
+          </w:p>
+        </w:tc>
+        <w:tc>
+          <w:tcPr>
+            <w:tcW w:w="5387" w:type="dxa"/>
+            <w:hideMark/>
+          </w:tcPr>
+          <w:p>
+            <w:pPr>
+              <w:spacing w:after="160" w:line="278" w:lineRule="auto"/>
+              <w:cnfStyle w:val="000000100000" w:firstRow="0" w:lastRow="0" w:firstColumn="0" w:lastColumn="0" w:oddVBand="0" w:evenVBand="0" w:oddHBand="1" w:evenHBand="0" w:firstRowFirstColumn="0" w:firstRowLastColumn="0" w:lastRowFirstColumn="0" w:lastRowLastColumn="0"/>
+            </w:pPr>
+            <w:r>
+              <w:t>None (No missing values detected)</w:t>
+            </w:r>
+          </w:p>
+        </w:tc>
+        <w:tc>
+          <w:tcPr>
+            <w:tcW w:w="1275" w:type="dxa"/>
+            <w:hideMark/>
+          </w:tcPr>
+          <w:p>
+            <w:pPr>
+              <w:spacing w:after="160" w:line="278" w:lineRule="auto"/>
+              <w:cnfStyle w:val="000000100000" w:firstRow="0" w:lastRow="0" w:firstColumn="0" w:lastColumn="0" w:oddVBand="0" w:evenVBand="0" w:oddHBand="1" w:evenHBand="0" w:firstRowFirstColumn="0" w:firstRowLastColumn="0" w:lastRowFirstColumn="0" w:lastRowLastColumn="0"/>
+            </w:pPr>
+            <w:r>
+              <w:t>0</w:t>
+            </w:r>
+          </w:p>
+        </w:tc>
+      </w:tr>
+      <w:tr>
+        <w:tc>
+          <w:tcPr>
+            <w:cnfStyle w:val="001000000000" w:firstRow="0" w:lastRow="0" w:firstColumn="1" w:lastColumn="0" w:oddVBand="0" w:evenVBand="0" w:oddHBand="0" w:evenHBand="0" w:firstRowFirstColumn="0" w:firstRowLastColumn="0" w:lastRowFirstColumn="0" w:lastRowLastColumn="0"/>
+            <w:tcW w:w="1732" w:type="dxa"/>
+            <w:hideMark/>
+          </w:tcPr>
+          <w:p>
+            <w:pPr>
+              <w:spacing w:after="160" w:line="278" w:lineRule="auto"/>
+            </w:pPr>
+            <w:r>
+              <w:t>Infrastructure Damaged</w:t>
+            </w:r>
+          </w:p>
+        </w:tc>
+        <w:tc>
+          <w:tcPr>
+            <w:tcW w:w="1245" w:type="dxa"/>
+            <w:hideMark/>
+          </w:tcPr>
+          <w:p>
+            <w:pPr>
+              <w:spacing w:after="160" w:line="278" w:lineRule="auto"/>
+              <w:cnfStyle w:val="000000000000" w:firstRow="0" w:lastRow="0" w:firstColumn="0" w:lastColumn="0" w:oddVBand="0" w:evenVBand="0" w:oddHBand="0" w:evenHBand="0" w:firstRowFirstColumn="0" w:firstRowLastColumn="0" w:lastRowFirstColumn="0" w:lastRowLastColumn="0"/>
+            </w:pPr>
+            <w:r>
+              <w:t>534</w:t>
+            </w:r>
+          </w:p>
+        </w:tc>
+        <w:tc>
+          <w:tcPr>
+            <w:tcW w:w="5387" w:type="dxa"/>
+            <w:hideMark/>
+          </w:tcPr>
+          <w:p>
+            <w:pPr>
+              <w:spacing w:after="160" w:line="278" w:lineRule="auto"/>
+              <w:cnfStyle w:val="000000000000" w:firstRow="0" w:lastRow="0" w:firstColumn="0" w:lastColumn="0" w:oddVBand="0" w:evenVBand="0" w:oddHBand="0" w:evenHBand="0" w:firstRowFirstColumn="0" w:firstRowLastColumn="0" w:lastRowFirstColumn="0" w:lastRowLastColumn="0"/>
+            </w:pPr>
+            <w:proofErr w:type="spellStart"/>
+            <w:r>
+              <w:t>civic_buildings__destroyed</w:t>
+            </w:r>
+            <w:proofErr w:type="spellEnd"/>
+            <w:r>
+              <w:t xml:space="preserve">, </w:t>
+            </w:r>
+            <w:proofErr w:type="spellStart"/>
+            <w:r>
+              <w:t>educational_buildings__destroyed</w:t>
+            </w:r>
+            <w:proofErr w:type="spellEnd"/>
+            <w:r>
+              <w:t xml:space="preserve">, </w:t>
+            </w:r>
+            <w:proofErr w:type="spellStart"/>
+            <w:r>
+              <w:t>educational_buildings__damaged</w:t>
+            </w:r>
+            <w:proofErr w:type="spellEnd"/>
+            <w:r>
+              <w:t>, places_of_worship__</w:t>
+            </w:r>
+            <w:proofErr w:type="spellStart"/>
+            <w:r>
+              <w:t>mosques_destroyed</w:t>
+            </w:r>
+            <w:proofErr w:type="spellEnd"/>
+            <w:r>
+              <w:t xml:space="preserve">, </w:t>
+            </w:r>
+            <w:r>
+              <w:lastRenderedPageBreak/>
+              <w:t>places_of_worship__</w:t>
+            </w:r>
+            <w:proofErr w:type="spellStart"/>
+            <w:r>
+              <w:t>mosques_damaged</w:t>
+            </w:r>
+            <w:proofErr w:type="spellEnd"/>
+            <w:r>
+              <w:t>, places_of_worship__</w:t>
+            </w:r>
+            <w:proofErr w:type="spellStart"/>
+            <w:r>
+              <w:t>ext_mosques_damaged</w:t>
+            </w:r>
+            <w:proofErr w:type="spellEnd"/>
+            <w:r>
+              <w:t>, places_of_worship__</w:t>
+            </w:r>
+            <w:proofErr w:type="spellStart"/>
+            <w:r>
+              <w:t>churches_destroyed</w:t>
+            </w:r>
+            <w:proofErr w:type="spellEnd"/>
+            <w:r>
+              <w:t xml:space="preserve">, </w:t>
+            </w:r>
+            <w:proofErr w:type="spellStart"/>
+            <w:r>
+              <w:t>residential__destroyed</w:t>
+            </w:r>
+            <w:proofErr w:type="spellEnd"/>
+          </w:p>
+        </w:tc>
+        <w:tc>
+          <w:tcPr>
+            <w:tcW w:w="1275" w:type="dxa"/>
+            <w:hideMark/>
+          </w:tcPr>
+          <w:p>
+            <w:pPr>
+              <w:spacing w:after="160" w:line="278" w:lineRule="auto"/>
+              <w:cnfStyle w:val="000000000000" w:firstRow="0" w:lastRow="0" w:firstColumn="0" w:lastColumn="0" w:oddVBand="0" w:evenVBand="0" w:oddHBand="0" w:evenHBand="0" w:firstRowFirstColumn="0" w:firstRowLastColumn="0" w:lastRowFirstColumn="0" w:lastRowLastColumn="0"/>
+            </w:pPr>
+            <w:r>
+              <w:lastRenderedPageBreak/>
+              <w:t xml:space="preserve">451, 445, 444, 453, </w:t>
+            </w:r>
+            <w:r>
+              <w:lastRenderedPageBreak/>
+              <w:t>464, 174, 451, 428</w:t>
+            </w:r>
+          </w:p>
+        </w:tc>
+      </w:tr>
+    </w:tbl>
+    <w:p>
+      <w:r>
+        <w:lastRenderedPageBreak/>
+        <w:t>Each missing column is dealt with separately as described below:</w:t>
+      </w:r>
+    </w:p>
+    <w:p>
+      <w:pPr>
+        <w:pStyle w:val="ListParagraph"/>
+        <w:numPr>
+          <w:ilvl w:val="0"/>
+          <w:numId w:val="4"/>
+        </w:numPr>
+      </w:pPr>
+      <w:proofErr w:type="spellStart"/>
+      <w:r>
+        <w:t>report_source</w:t>
+      </w:r>
+      <w:proofErr w:type="spellEnd"/>
+      <w:r>
+        <w:t xml:space="preserve"> from</w:t>
+      </w:r>
+      <w:r>
+        <w:t xml:space="preserve"> </w:t>
+      </w:r>
+      <w:r>
         <w:rPr>
-          <w:rFonts w:asciiTheme="majorHAnsi" w:eastAsiaTheme="majorEastAsia" w:hAnsiTheme="majorHAnsi" w:cstheme="majorBidi"/>
-          <w:color w:val="0F4761" w:themeColor="accent1" w:themeShade="BF"/>
-          <w:sz w:val="40"/>
-          <w:szCs w:val="40"/>
+          <w:b/>
+          <w:bCs/>
         </w:rPr>
+        <w:t xml:space="preserve">Daily Casualties </w:t>
+      </w:r>
+      <w:r>
+        <w:rPr>
+          <w:b/>
+          <w:bCs/>
+        </w:rPr>
+        <w:t>–</w:t>
+      </w:r>
+      <w:r>
+        <w:rPr>
+          <w:b/>
+          <w:bCs/>
+        </w:rPr>
+        <w:t xml:space="preserve"> Gaza</w:t>
+      </w:r>
+      <w:r>
+        <w:t xml:space="preserve"> table, they are just filled with “missing” as there are only 12 missing and we cannot make up a source</w:t>
+      </w:r>
+    </w:p>
+    <w:p>
+      <w:pPr>
+        <w:pStyle w:val="ListParagraph"/>
+        <w:numPr>
+          <w:ilvl w:val="0"/>
+          <w:numId w:val="4"/>
+        </w:numPr>
+      </w:pPr>
+      <w:r>
+        <w:t xml:space="preserve">killed, </w:t>
+      </w:r>
+      <w:proofErr w:type="spellStart"/>
+      <w:r>
+        <w:t>killed_cum</w:t>
+      </w:r>
+      <w:proofErr w:type="spellEnd"/>
+      <w:r>
+        <w:t xml:space="preserve">, </w:t>
+      </w:r>
+      <w:proofErr w:type="spellStart"/>
+      <w:r>
+        <w:t>injured_cum</w:t>
+      </w:r>
+      <w:proofErr w:type="spellEnd"/>
+      <w:r>
+        <w:t xml:space="preserve">, </w:t>
+      </w:r>
+      <w:proofErr w:type="spellStart"/>
+      <w:r>
+        <w:t>med_killed_cum</w:t>
+      </w:r>
+      <w:proofErr w:type="spellEnd"/>
+      <w:r>
+        <w:t xml:space="preserve">, </w:t>
+      </w:r>
+      <w:proofErr w:type="spellStart"/>
+      <w:r>
+        <w:t>press_killed_cum</w:t>
+      </w:r>
+      <w:proofErr w:type="spellEnd"/>
+      <w:r>
+        <w:t xml:space="preserve"> are all deleted from </w:t>
+      </w:r>
+      <w:r>
+        <w:rPr>
+          <w:b/>
+          <w:bCs/>
+        </w:rPr>
+        <w:t xml:space="preserve">Daily Casualties </w:t>
+      </w:r>
+      <w:r>
+        <w:rPr>
+          <w:b/>
+          <w:bCs/>
+        </w:rPr>
+        <w:t>–</w:t>
+      </w:r>
+      <w:r>
+        <w:rPr>
+          <w:b/>
+          <w:bCs/>
+        </w:rPr>
+        <w:t xml:space="preserve"> Gaza</w:t>
+      </w:r>
+      <w:r>
+        <w:rPr>
+          <w:b/>
+          <w:bCs/>
+        </w:rPr>
+        <w:t xml:space="preserve"> </w:t>
+      </w:r>
+      <w:r>
+        <w:t>table as there are already extrapolated version</w:t>
+      </w:r>
+      <w:r>
+        <w:t>s</w:t>
+      </w:r>
+      <w:r>
+        <w:t xml:space="preserve"> of all these columns being provided from the source</w:t>
+      </w:r>
+    </w:p>
+    <w:p>
+      <w:pPr>
+        <w:pStyle w:val="ListParagraph"/>
+        <w:numPr>
+          <w:ilvl w:val="0"/>
+          <w:numId w:val="4"/>
+        </w:numPr>
       </w:pPr>
     </w:p>
     <w:p>
@@ -1564,7 +2235,6 @@
       </w:pPr>
       <w:bookmarkStart w:id="3" w:name="_Toc197365185"/>
       <w:r>
-        <w:lastRenderedPageBreak/>
         <w:t xml:space="preserve">Daily Casualties </w:t>
       </w:r>
       <w:r>
@@ -1645,6 +2315,7 @@
                 <w:szCs w:val="18"/>
                 <w14:ligatures w14:val="none"/>
               </w:rPr>
+              <w:lastRenderedPageBreak/>
               <w:t>field name</w:t>
             </w:r>
           </w:p>
@@ -2878,7 +3549,6 @@
       </w:pPr>
       <w:bookmarkStart w:id="4" w:name="_Toc197365186"/>
       <w:r>
-        <w:lastRenderedPageBreak/>
         <w:t>Daily Casualties – West Bank</w:t>
       </w:r>
       <w:bookmarkEnd w:id="4"/>
@@ -3111,6 +3781,7 @@
                 <w:sz w:val="18"/>
                 <w:szCs w:val="18"/>
               </w:rPr>
+              <w:lastRenderedPageBreak/>
               <w:t>verified.killed_cum</w:t>
             </w:r>
           </w:p>
@@ -4538,6 +5209,7 @@
                 <w:szCs w:val="18"/>
                 <w14:ligatures w14:val="none"/>
               </w:rPr>
+              <w:lastRenderedPageBreak/>
               <w:t>report_date</w:t>
             </w:r>
           </w:p>
@@ -5612,11 +6284,7 @@
     </w:p>
     <w:p>
       <w:r>
-        <w:t xml:space="preserve">We first selected the relevant cumulative columns from the gaza_daily_casualties table: ext_killed_cum, ext_killed_children_cum, ext_killed_women_cum, ext_civdef_killed_cum, ext_med_killed_cum, and ext_press_killed_cum. We then extracted the values from the </w:t>
-      </w:r>
-      <w:r>
-        <w:lastRenderedPageBreak/>
-        <w:t>last reported day to represent the cumulative totals up to that point. The "Total Sum of Others" was calculated by summing the cumulative counts of the subcategories. Finally, the "Unclassified" portion was determined by subtracting the "Total Sum of Others" from the ext_killed_cum. These values were then visualized using a bar chart to compare their magnitudes.</w:t>
+        <w:t>We first selected the relevant cumulative columns from the gaza_daily_casualties table: ext_killed_cum, ext_killed_children_cum, ext_killed_women_cum, ext_civdef_killed_cum, ext_med_killed_cum, and ext_press_killed_cum. We then extracted the values from the last reported day to represent the cumulative totals up to that point. The "Total Sum of Others" was calculated by summing the cumulative counts of the subcategories. Finally, the "Unclassified" portion was determined by subtracting the "Total Sum of Others" from the ext_killed_cum. These values were then visualized using a bar chart to compare their magnitudes.</w:t>
       </w:r>
     </w:p>
     <w:p>
@@ -5627,6 +6295,7 @@
         <w:rPr>
           <w:noProof/>
         </w:rPr>
+        <w:lastRenderedPageBreak/>
         <w:drawing>
           <wp:inline distT="0" distB="0" distL="0" distR="0" wp14:anchorId="6A09AF80" wp14:editId="1345C3A3">
             <wp:extent cx="5908454" cy="2745740"/>
@@ -5673,7 +6342,23 @@
     <w:p/>
     <w:p>
       <w:r>
-        <w:t>The substantial difference between the total externally reported  deaths and the sum of the detailed externally reported  subcategories suggests that a significant proportion of the casualties in Gaza, as of the latest report, have not been classified within these specific demographic or professional groups in the external reporting. This implies that</w:t>
+        <w:t xml:space="preserve">The substantial difference between the total externally </w:t>
+      </w:r>
+      <w:proofErr w:type="gramStart"/>
+      <w:r>
+        <w:t>reported  deaths</w:t>
+      </w:r>
+      <w:proofErr w:type="gramEnd"/>
+      <w:r>
+        <w:t xml:space="preserve"> and the sum of the detailed externally </w:t>
+      </w:r>
+      <w:proofErr w:type="gramStart"/>
+      <w:r>
+        <w:t>reported  subcategories</w:t>
+      </w:r>
+      <w:proofErr w:type="gramEnd"/>
+      <w:r>
+        <w:t xml:space="preserve"> suggests that a significant proportion of the casualties in Gaza, as of the latest report, have not been classified within these specific demographic or professional groups in the external reporting. This implies that</w:t>
       </w:r>
       <w:r>
         <w:t xml:space="preserve"> </w:t>
@@ -5713,7 +6398,6 @@
       </w:pPr>
       <w:bookmarkStart w:id="11" w:name="_Toc197365193"/>
       <w:r>
-        <w:lastRenderedPageBreak/>
         <w:t>4. plot 4</w:t>
       </w:r>
       <w:bookmarkEnd w:id="11"/>
@@ -5726,6 +6410,7 @@
       </w:pPr>
       <w:bookmarkStart w:id="12" w:name="_Toc197365194"/>
       <w:r>
+        <w:lastRenderedPageBreak/>
         <w:t>5. plot 5</w:t>
       </w:r>
       <w:bookmarkEnd w:id="12"/>
@@ -6185,6 +6870,118 @@
       </w:rPr>
     </w:lvl>
   </w:abstractNum>
+  <w:abstractNum w:abstractNumId="3" w15:restartNumberingAfterBreak="0">
+    <w:nsid w:val="776113C3"/>
+    <w:multiLevelType w:val="hybridMultilevel"/>
+    <w:tmpl w:val="19A08F04"/>
+    <w:lvl w:ilvl="0" w:tplc="2C3C4D84">
+      <w:numFmt w:val="bullet"/>
+      <w:lvlText w:val="-"/>
+      <w:lvlJc w:val="left"/>
+      <w:pPr>
+        <w:ind w:left="720" w:hanging="360"/>
+      </w:pPr>
+      <w:rPr>
+        <w:rFonts w:ascii="Aptos" w:eastAsiaTheme="minorHAnsi" w:hAnsi="Aptos" w:cstheme="minorBidi" w:hint="default"/>
+      </w:rPr>
+    </w:lvl>
+    <w:lvl w:ilvl="1" w:tplc="04090003" w:tentative="1">
+      <w:start w:val="1"/>
+      <w:numFmt w:val="bullet"/>
+      <w:lvlText w:val="o"/>
+      <w:lvlJc w:val="left"/>
+      <w:pPr>
+        <w:ind w:left="1440" w:hanging="360"/>
+      </w:pPr>
+      <w:rPr>
+        <w:rFonts w:ascii="Courier New" w:hAnsi="Courier New" w:cs="Courier New" w:hint="default"/>
+      </w:rPr>
+    </w:lvl>
+    <w:lvl w:ilvl="2" w:tplc="04090005" w:tentative="1">
+      <w:start w:val="1"/>
+      <w:numFmt w:val="bullet"/>
+      <w:lvlText w:val=""/>
+      <w:lvlJc w:val="left"/>
+      <w:pPr>
+        <w:ind w:left="2160" w:hanging="360"/>
+      </w:pPr>
+      <w:rPr>
+        <w:rFonts w:ascii="Wingdings" w:hAnsi="Wingdings" w:hint="default"/>
+      </w:rPr>
+    </w:lvl>
+    <w:lvl w:ilvl="3" w:tplc="04090001" w:tentative="1">
+      <w:start w:val="1"/>
+      <w:numFmt w:val="bullet"/>
+      <w:lvlText w:val=""/>
+      <w:lvlJc w:val="left"/>
+      <w:pPr>
+        <w:ind w:left="2880" w:hanging="360"/>
+      </w:pPr>
+      <w:rPr>
+        <w:rFonts w:ascii="Symbol" w:hAnsi="Symbol" w:hint="default"/>
+      </w:rPr>
+    </w:lvl>
+    <w:lvl w:ilvl="4" w:tplc="04090003" w:tentative="1">
+      <w:start w:val="1"/>
+      <w:numFmt w:val="bullet"/>
+      <w:lvlText w:val="o"/>
+      <w:lvlJc w:val="left"/>
+      <w:pPr>
+        <w:ind w:left="3600" w:hanging="360"/>
+      </w:pPr>
+      <w:rPr>
+        <w:rFonts w:ascii="Courier New" w:hAnsi="Courier New" w:cs="Courier New" w:hint="default"/>
+      </w:rPr>
+    </w:lvl>
+    <w:lvl w:ilvl="5" w:tplc="04090005" w:tentative="1">
+      <w:start w:val="1"/>
+      <w:numFmt w:val="bullet"/>
+      <w:lvlText w:val=""/>
+      <w:lvlJc w:val="left"/>
+      <w:pPr>
+        <w:ind w:left="4320" w:hanging="360"/>
+      </w:pPr>
+      <w:rPr>
+        <w:rFonts w:ascii="Wingdings" w:hAnsi="Wingdings" w:hint="default"/>
+      </w:rPr>
+    </w:lvl>
+    <w:lvl w:ilvl="6" w:tplc="04090001" w:tentative="1">
+      <w:start w:val="1"/>
+      <w:numFmt w:val="bullet"/>
+      <w:lvlText w:val=""/>
+      <w:lvlJc w:val="left"/>
+      <w:pPr>
+        <w:ind w:left="5040" w:hanging="360"/>
+      </w:pPr>
+      <w:rPr>
+        <w:rFonts w:ascii="Symbol" w:hAnsi="Symbol" w:hint="default"/>
+      </w:rPr>
+    </w:lvl>
+    <w:lvl w:ilvl="7" w:tplc="04090003" w:tentative="1">
+      <w:start w:val="1"/>
+      <w:numFmt w:val="bullet"/>
+      <w:lvlText w:val="o"/>
+      <w:lvlJc w:val="left"/>
+      <w:pPr>
+        <w:ind w:left="5760" w:hanging="360"/>
+      </w:pPr>
+      <w:rPr>
+        <w:rFonts w:ascii="Courier New" w:hAnsi="Courier New" w:cs="Courier New" w:hint="default"/>
+      </w:rPr>
+    </w:lvl>
+    <w:lvl w:ilvl="8" w:tplc="04090005" w:tentative="1">
+      <w:start w:val="1"/>
+      <w:numFmt w:val="bullet"/>
+      <w:lvlText w:val=""/>
+      <w:lvlJc w:val="left"/>
+      <w:pPr>
+        <w:ind w:left="6480" w:hanging="360"/>
+      </w:pPr>
+      <w:rPr>
+        <w:rFonts w:ascii="Wingdings" w:hAnsi="Wingdings" w:hint="default"/>
+      </w:rPr>
+    </w:lvl>
+  </w:abstractNum>
   <w:num w:numId="1" w16cid:durableId="202056660">
     <w:abstractNumId w:val="1"/>
   </w:num>
@@ -6193,6 +6990,9 @@
   </w:num>
   <w:num w:numId="3" w16cid:durableId="1058897139">
     <w:abstractNumId w:val="0"/>
+  </w:num>
+  <w:num w:numId="4" w16cid:durableId="115873846">
+    <w:abstractNumId w:val="3"/>
   </w:num>
 </w:numbering>
 </file>
@@ -6800,7 +7600,6 @@
   <w:style w:type="character" w:default="1" w:styleId="DefaultParagraphFont">
     <w:name w:val="Default Paragraph Font"/>
     <w:uiPriority w:val="1"/>
-    <w:semiHidden/>
     <w:unhideWhenUsed/>
   </w:style>
   <w:style w:type="table" w:default="1" w:styleId="TableNormal">
@@ -7256,6 +8055,217 @@
       <w:ind w:left="240"/>
     </w:pPr>
   </w:style>
+  <w:style w:type="table" w:styleId="GridTable7Colorful">
+    <w:name w:val="Grid Table 7 Colorful"/>
+    <w:basedOn w:val="TableNormal"/>
+    <w:uiPriority w:val="52"/>
+    <w:rsid w:val="004928D3"/>
+    <w:pPr>
+      <w:spacing w:after="0" w:line="240" w:lineRule="auto"/>
+    </w:pPr>
+    <w:rPr>
+      <w:color w:val="000000" w:themeColor="text1"/>
+    </w:rPr>
+    <w:tblPr>
+      <w:tblStyleRowBandSize w:val="1"/>
+      <w:tblStyleColBandSize w:val="1"/>
+      <w:tblBorders>
+        <w:top w:val="single" w:sz="4" w:space="0" w:color="666666" w:themeColor="text1" w:themeTint="99"/>
+        <w:left w:val="single" w:sz="4" w:space="0" w:color="666666" w:themeColor="text1" w:themeTint="99"/>
+        <w:bottom w:val="single" w:sz="4" w:space="0" w:color="666666" w:themeColor="text1" w:themeTint="99"/>
+        <w:right w:val="single" w:sz="4" w:space="0" w:color="666666" w:themeColor="text1" w:themeTint="99"/>
+        <w:insideH w:val="single" w:sz="4" w:space="0" w:color="666666" w:themeColor="text1" w:themeTint="99"/>
+        <w:insideV w:val="single" w:sz="4" w:space="0" w:color="666666" w:themeColor="text1" w:themeTint="99"/>
+      </w:tblBorders>
+    </w:tblPr>
+    <w:tblStylePr w:type="firstRow">
+      <w:rPr>
+        <w:b/>
+        <w:bCs/>
+      </w:rPr>
+      <w:tblPr/>
+      <w:tcPr>
+        <w:tcBorders>
+          <w:top w:val="nil"/>
+          <w:left w:val="nil"/>
+          <w:right w:val="nil"/>
+          <w:insideH w:val="nil"/>
+          <w:insideV w:val="nil"/>
+        </w:tcBorders>
+        <w:shd w:val="clear" w:color="auto" w:fill="FFFFFF" w:themeFill="background1"/>
+      </w:tcPr>
+    </w:tblStylePr>
+    <w:tblStylePr w:type="lastRow">
+      <w:rPr>
+        <w:b/>
+        <w:bCs/>
+      </w:rPr>
+      <w:tblPr/>
+      <w:tcPr>
+        <w:tcBorders>
+          <w:left w:val="nil"/>
+          <w:bottom w:val="nil"/>
+          <w:right w:val="nil"/>
+          <w:insideH w:val="nil"/>
+          <w:insideV w:val="nil"/>
+        </w:tcBorders>
+        <w:shd w:val="clear" w:color="auto" w:fill="FFFFFF" w:themeFill="background1"/>
+      </w:tcPr>
+    </w:tblStylePr>
+    <w:tblStylePr w:type="firstCol">
+      <w:pPr>
+        <w:jc w:val="right"/>
+      </w:pPr>
+      <w:rPr>
+        <w:i/>
+        <w:iCs/>
+      </w:rPr>
+      <w:tblPr/>
+      <w:tcPr>
+        <w:tcBorders>
+          <w:top w:val="nil"/>
+          <w:left w:val="nil"/>
+          <w:bottom w:val="nil"/>
+          <w:insideH w:val="nil"/>
+          <w:insideV w:val="nil"/>
+        </w:tcBorders>
+        <w:shd w:val="clear" w:color="auto" w:fill="FFFFFF" w:themeFill="background1"/>
+      </w:tcPr>
+    </w:tblStylePr>
+    <w:tblStylePr w:type="lastCol">
+      <w:rPr>
+        <w:i/>
+        <w:iCs/>
+      </w:rPr>
+      <w:tblPr/>
+      <w:tcPr>
+        <w:tcBorders>
+          <w:top w:val="nil"/>
+          <w:bottom w:val="nil"/>
+          <w:right w:val="nil"/>
+          <w:insideH w:val="nil"/>
+          <w:insideV w:val="nil"/>
+        </w:tcBorders>
+        <w:shd w:val="clear" w:color="auto" w:fill="FFFFFF" w:themeFill="background1"/>
+      </w:tcPr>
+    </w:tblStylePr>
+    <w:tblStylePr w:type="band1Vert">
+      <w:tblPr/>
+      <w:tcPr>
+        <w:shd w:val="clear" w:color="auto" w:fill="CCCCCC" w:themeFill="text1" w:themeFillTint="33"/>
+      </w:tcPr>
+    </w:tblStylePr>
+    <w:tblStylePr w:type="band1Horz">
+      <w:tblPr/>
+      <w:tcPr>
+        <w:shd w:val="clear" w:color="auto" w:fill="CCCCCC" w:themeFill="text1" w:themeFillTint="33"/>
+      </w:tcPr>
+    </w:tblStylePr>
+    <w:tblStylePr w:type="neCell">
+      <w:tblPr/>
+      <w:tcPr>
+        <w:tcBorders>
+          <w:bottom w:val="single" w:sz="4" w:space="0" w:color="666666" w:themeColor="text1" w:themeTint="99"/>
+        </w:tcBorders>
+      </w:tcPr>
+    </w:tblStylePr>
+    <w:tblStylePr w:type="nwCell">
+      <w:tblPr/>
+      <w:tcPr>
+        <w:tcBorders>
+          <w:bottom w:val="single" w:sz="4" w:space="0" w:color="666666" w:themeColor="text1" w:themeTint="99"/>
+        </w:tcBorders>
+      </w:tcPr>
+    </w:tblStylePr>
+    <w:tblStylePr w:type="seCell">
+      <w:tblPr/>
+      <w:tcPr>
+        <w:tcBorders>
+          <w:top w:val="single" w:sz="4" w:space="0" w:color="666666" w:themeColor="text1" w:themeTint="99"/>
+        </w:tcBorders>
+      </w:tcPr>
+    </w:tblStylePr>
+    <w:tblStylePr w:type="swCell">
+      <w:tblPr/>
+      <w:tcPr>
+        <w:tcBorders>
+          <w:top w:val="single" w:sz="4" w:space="0" w:color="666666" w:themeColor="text1" w:themeTint="99"/>
+        </w:tcBorders>
+      </w:tcPr>
+    </w:tblStylePr>
+  </w:style>
+  <w:style w:type="table" w:styleId="GridTable6Colorful">
+    <w:name w:val="Grid Table 6 Colorful"/>
+    <w:basedOn w:val="TableNormal"/>
+    <w:uiPriority w:val="51"/>
+    <w:rsid w:val="004928D3"/>
+    <w:pPr>
+      <w:spacing w:after="0" w:line="240" w:lineRule="auto"/>
+    </w:pPr>
+    <w:rPr>
+      <w:color w:val="000000" w:themeColor="text1"/>
+    </w:rPr>
+    <w:tblPr>
+      <w:tblStyleRowBandSize w:val="1"/>
+      <w:tblStyleColBandSize w:val="1"/>
+      <w:tblBorders>
+        <w:top w:val="single" w:sz="4" w:space="0" w:color="666666" w:themeColor="text1" w:themeTint="99"/>
+        <w:left w:val="single" w:sz="4" w:space="0" w:color="666666" w:themeColor="text1" w:themeTint="99"/>
+        <w:bottom w:val="single" w:sz="4" w:space="0" w:color="666666" w:themeColor="text1" w:themeTint="99"/>
+        <w:right w:val="single" w:sz="4" w:space="0" w:color="666666" w:themeColor="text1" w:themeTint="99"/>
+        <w:insideH w:val="single" w:sz="4" w:space="0" w:color="666666" w:themeColor="text1" w:themeTint="99"/>
+        <w:insideV w:val="single" w:sz="4" w:space="0" w:color="666666" w:themeColor="text1" w:themeTint="99"/>
+      </w:tblBorders>
+    </w:tblPr>
+    <w:tblStylePr w:type="firstRow">
+      <w:rPr>
+        <w:b/>
+        <w:bCs/>
+      </w:rPr>
+      <w:tblPr/>
+      <w:tcPr>
+        <w:tcBorders>
+          <w:bottom w:val="single" w:sz="12" w:space="0" w:color="666666" w:themeColor="text1" w:themeTint="99"/>
+        </w:tcBorders>
+      </w:tcPr>
+    </w:tblStylePr>
+    <w:tblStylePr w:type="lastRow">
+      <w:rPr>
+        <w:b/>
+        <w:bCs/>
+      </w:rPr>
+      <w:tblPr/>
+      <w:tcPr>
+        <w:tcBorders>
+          <w:top w:val="double" w:sz="4" w:space="0" w:color="666666" w:themeColor="text1" w:themeTint="99"/>
+        </w:tcBorders>
+      </w:tcPr>
+    </w:tblStylePr>
+    <w:tblStylePr w:type="firstCol">
+      <w:rPr>
+        <w:b/>
+        <w:bCs/>
+      </w:rPr>
+    </w:tblStylePr>
+    <w:tblStylePr w:type="lastCol">
+      <w:rPr>
+        <w:b/>
+        <w:bCs/>
+      </w:rPr>
+    </w:tblStylePr>
+    <w:tblStylePr w:type="band1Vert">
+      <w:tblPr/>
+      <w:tcPr>
+        <w:shd w:val="clear" w:color="auto" w:fill="CCCCCC" w:themeFill="text1" w:themeFillTint="33"/>
+      </w:tcPr>
+    </w:tblStylePr>
+    <w:tblStylePr w:type="band1Horz">
+      <w:tblPr/>
+      <w:tcPr>
+        <w:shd w:val="clear" w:color="auto" w:fill="CCCCCC" w:themeFill="text1" w:themeFillTint="33"/>
+      </w:tcPr>
+    </w:tblStylePr>
+  </w:style>
 </w:styles>
 </file>
 

</xml_diff>